<commit_message>
add output folder to hold APK and keys
</commit_message>
<xml_diff>
--- a/Documents/how-to.docx
+++ b/Documents/how-to.docx
@@ -2733,8 +2733,6 @@
         <w:pStyle w:val="ListParagraph"/>
         <w:bidi/>
       </w:pPr>
-      <w:bookmarkStart w:id="0" w:name="_GoBack"/>
-      <w:bookmarkEnd w:id="0"/>
     </w:p>
     <w:p>
       <w:pPr>
@@ -3217,6 +3215,167 @@
           </wp:inline>
         </w:drawing>
       </w:r>
+    </w:p>
+    <w:p>
+      <w:pPr>
+        <w:pStyle w:val="ListParagraph"/>
+        <w:bidi/>
+      </w:pPr>
+    </w:p>
+    <w:p>
+      <w:pPr>
+        <w:pStyle w:val="ListParagraph"/>
+        <w:bidi/>
+        <w:rPr>
+          <w:rFonts w:hint="cs"/>
+          <w:rtl/>
+        </w:rPr>
+      </w:pPr>
+      <w:r>
+        <w:rPr>
+          <w:rFonts w:hint="cs"/>
+          <w:rtl/>
+        </w:rPr>
+        <w:t>اذا واجهتك رسالة خطأ:</w:t>
+      </w:r>
+    </w:p>
+    <w:p>
+      <w:pPr>
+        <w:pStyle w:val="ListParagraph"/>
+        <w:bidi/>
+        <w:rPr>
+          <w:rFonts w:hint="cs"/>
+          <w:rtl/>
+        </w:rPr>
+      </w:pPr>
+      <w:r>
+        <w:t xml:space="preserve">The import </w:t>
+      </w:r>
+      <w:proofErr w:type="spellStart"/>
+      <w:r>
+        <w:t>com.googlecode.tesseract.android.TessBaseAPI</w:t>
+      </w:r>
+      <w:proofErr w:type="spellEnd"/>
+      <w:r>
+        <w:t xml:space="preserve"> cannot be resolved</w:t>
+      </w:r>
+    </w:p>
+    <w:p>
+      <w:pPr>
+        <w:pStyle w:val="ListParagraph"/>
+        <w:bidi/>
+        <w:rPr>
+          <w:rFonts w:hint="cs"/>
+          <w:rtl/>
+        </w:rPr>
+      </w:pPr>
+    </w:p>
+    <w:p>
+      <w:pPr>
+        <w:pStyle w:val="ListParagraph"/>
+        <w:bidi/>
+        <w:rPr>
+          <w:rFonts w:hint="cs"/>
+          <w:rtl/>
+        </w:rPr>
+      </w:pPr>
+      <w:r>
+        <w:rPr>
+          <w:rFonts w:hint="cs"/>
+          <w:rtl/>
+        </w:rPr>
+        <w:t xml:space="preserve">فقم باضافه مشروع ال </w:t>
+      </w:r>
+      <w:r>
+        <w:t xml:space="preserve">Tess-two </w:t>
+      </w:r>
+      <w:r>
+        <w:rPr>
+          <w:rFonts w:hint="cs"/>
+          <w:rtl/>
+        </w:rPr>
+        <w:t xml:space="preserve"> الى ال </w:t>
+      </w:r>
+      <w:r>
+        <w:t>Required Project</w:t>
+      </w:r>
+      <w:r>
+        <w:rPr>
+          <w:rFonts w:hint="cs"/>
+          <w:rtl/>
+        </w:rPr>
+        <w:t xml:space="preserve"> في مشروع ال </w:t>
+      </w:r>
+      <w:proofErr w:type="spellStart"/>
+      <w:r>
+        <w:t>SahenZaki</w:t>
+      </w:r>
+      <w:proofErr w:type="spellEnd"/>
+      <w:r>
+        <w:rPr>
+          <w:rFonts w:hint="cs"/>
+          <w:rtl/>
+        </w:rPr>
+        <w:t xml:space="preserve"> ثم ضع علامه صح ف </w:t>
+      </w:r>
+      <w:r>
+        <w:t>Order and Export</w:t>
+      </w:r>
+      <w:r>
+        <w:rPr>
+          <w:rFonts w:hint="cs"/>
+          <w:rtl/>
+        </w:rPr>
+        <w:t xml:space="preserve"> لل </w:t>
+      </w:r>
+      <w:r>
+        <w:t>tess-two</w:t>
+      </w:r>
+      <w:r>
+        <w:rPr>
+          <w:rFonts w:hint="cs"/>
+          <w:rtl/>
+        </w:rPr>
+        <w:t xml:space="preserve"> وقم بعمل </w:t>
+      </w:r>
+      <w:r>
+        <w:t>clean</w:t>
+      </w:r>
+      <w:r>
+        <w:rPr>
+          <w:rFonts w:hint="cs"/>
+          <w:rtl/>
+        </w:rPr>
+        <w:t xml:space="preserve"> ثم </w:t>
+      </w:r>
+      <w:r>
+        <w:t>build</w:t>
+      </w:r>
+      <w:r>
+        <w:rPr>
+          <w:rFonts w:hint="cs"/>
+          <w:rtl/>
+        </w:rPr>
+        <w:t>.</w:t>
+      </w:r>
+    </w:p>
+    <w:p>
+      <w:pPr>
+        <w:pStyle w:val="ListParagraph"/>
+        <w:bidi/>
+        <w:rPr>
+          <w:rFonts w:hint="cs"/>
+          <w:rtl/>
+        </w:rPr>
+      </w:pPr>
+      <w:bookmarkStart w:id="0" w:name="_GoBack"/>
+      <w:bookmarkEnd w:id="0"/>
+    </w:p>
+    <w:p>
+      <w:pPr>
+        <w:pStyle w:val="ListParagraph"/>
+        <w:bidi/>
+      </w:pPr>
     </w:p>
     <w:sectPr>
       <w:pgSz w:w="12240" w:h="15840"/>

</xml_diff>